<commit_message>
Completed LEPSI review based on feedback from tutor
</commit_message>
<xml_diff>
--- a/documents/LEPSI.docx
+++ b/documents/LEPSI.docx
@@ -315,10 +315,461 @@
       <w:tr>
         <w:tc>
           <w:tcPr>
+            <w:cnfStyle w:val="001000000000" w:firstRow="0" w:lastRow="0" w:firstColumn="1" w:lastColumn="0" w:oddVBand="0" w:evenVBand="0" w:oddHBand="0" w:evenHBand="0" w:firstRowFirstColumn="0" w:firstRowLastColumn="0" w:lastRowFirstColumn="0" w:lastRowLastColumn="0"/>
             <w:tcW w:w="1980" w:type="dxa"/>
           </w:tcPr>
           <w:p>
             <w:pPr>
+              <w:rPr>
+                <w:sz w:val="20"/>
+                <w:szCs w:val="20"/>
+              </w:rPr>
+            </w:pPr>
+            <w:r>
+              <w:rPr>
+                <w:sz w:val="20"/>
+                <w:szCs w:val="20"/>
+              </w:rPr>
+              <w:t>Computer Misuse Act 1990</w:t>
+            </w:r>
+          </w:p>
+        </w:tc>
+        <w:tc>
+          <w:tcPr>
+            <w:tcW w:w="4111" w:type="dxa"/>
+          </w:tcPr>
+          <w:p>
+            <w:pPr>
+              <w:cnfStyle w:val="000000000000" w:firstRow="0" w:lastRow="0" w:firstColumn="0" w:lastColumn="0" w:oddVBand="0" w:evenVBand="0" w:oddHBand="0" w:evenHBand="0" w:firstRowFirstColumn="0" w:firstRowLastColumn="0" w:lastRowFirstColumn="0" w:lastRowLastColumn="0"/>
+              <w:rPr>
+                <w:sz w:val="20"/>
+                <w:szCs w:val="20"/>
+              </w:rPr>
+            </w:pPr>
+            <w:r>
+              <w:rPr>
+                <w:sz w:val="20"/>
+                <w:szCs w:val="20"/>
+              </w:rPr>
+              <w:t>The act was brought into place to prevent people gaining unauthorised access to computer material, commonly known as hacking. (UK Government, 1990)</w:t>
+            </w:r>
+          </w:p>
+        </w:tc>
+        <w:tc>
+          <w:tcPr>
+            <w:tcW w:w="4394" w:type="dxa"/>
+          </w:tcPr>
+          <w:p>
+            <w:pPr>
+              <w:cnfStyle w:val="000000000000" w:firstRow="0" w:lastRow="0" w:firstColumn="0" w:lastColumn="0" w:oddVBand="0" w:evenVBand="0" w:oddHBand="0" w:evenHBand="0" w:firstRowFirstColumn="0" w:firstRowLastColumn="0" w:lastRowFirstColumn="0" w:lastRowLastColumn="0"/>
+              <w:rPr>
+                <w:sz w:val="20"/>
+                <w:szCs w:val="20"/>
+              </w:rPr>
+            </w:pPr>
+            <w:r>
+              <w:rPr>
+                <w:sz w:val="20"/>
+                <w:szCs w:val="20"/>
+              </w:rPr>
+              <w:t xml:space="preserve">My project will likely not involve connection to the internet. It may do, if I reach my stretch goal to connect to a sports website for latest fixtures. </w:t>
+            </w:r>
+          </w:p>
+        </w:tc>
+        <w:tc>
+          <w:tcPr>
+            <w:tcW w:w="4252" w:type="dxa"/>
+          </w:tcPr>
+          <w:p>
+            <w:pPr>
+              <w:cnfStyle w:val="000000000000" w:firstRow="0" w:lastRow="0" w:firstColumn="0" w:lastColumn="0" w:oddVBand="0" w:evenVBand="0" w:oddHBand="0" w:evenHBand="0" w:firstRowFirstColumn="0" w:firstRowLastColumn="0" w:lastRowFirstColumn="0" w:lastRowLastColumn="0"/>
+              <w:rPr>
+                <w:sz w:val="20"/>
+                <w:szCs w:val="20"/>
+              </w:rPr>
+            </w:pPr>
+            <w:r>
+              <w:rPr>
+                <w:sz w:val="20"/>
+                <w:szCs w:val="20"/>
+              </w:rPr>
+              <w:t>If I reach my stretch goal for connection to the sports website to get the latest fixtures, I will ensure the connection I have is secure and authorised. It likely will be authorised since the website will be publishing it.</w:t>
+            </w:r>
+          </w:p>
+        </w:tc>
+      </w:tr>
+      <w:tr>
+        <w:tc>
+          <w:tcPr>
+            <w:cnfStyle w:val="001000000000" w:firstRow="0" w:lastRow="0" w:firstColumn="1" w:lastColumn="0" w:oddVBand="0" w:evenVBand="0" w:oddHBand="0" w:evenHBand="0" w:firstRowFirstColumn="0" w:firstRowLastColumn="0" w:lastRowFirstColumn="0" w:lastRowLastColumn="0"/>
+            <w:tcW w:w="1980" w:type="dxa"/>
+          </w:tcPr>
+          <w:p>
+            <w:pPr>
+              <w:rPr>
+                <w:sz w:val="20"/>
+                <w:szCs w:val="20"/>
+              </w:rPr>
+            </w:pPr>
+            <w:r>
+              <w:rPr>
+                <w:sz w:val="20"/>
+                <w:szCs w:val="20"/>
+              </w:rPr>
+              <w:t>Copyright</w:t>
+            </w:r>
+          </w:p>
+        </w:tc>
+        <w:tc>
+          <w:tcPr>
+            <w:tcW w:w="4111" w:type="dxa"/>
+          </w:tcPr>
+          <w:p>
+            <w:pPr>
+              <w:cnfStyle w:val="000000000000" w:firstRow="0" w:lastRow="0" w:firstColumn="0" w:lastColumn="0" w:oddVBand="0" w:evenVBand="0" w:oddHBand="0" w:evenHBand="0" w:firstRowFirstColumn="0" w:firstRowLastColumn="0" w:lastRowFirstColumn="0" w:lastRowLastColumn="0"/>
+              <w:rPr>
+                <w:sz w:val="20"/>
+                <w:szCs w:val="20"/>
+              </w:rPr>
+            </w:pPr>
+            <w:r>
+              <w:rPr>
+                <w:sz w:val="20"/>
+                <w:szCs w:val="20"/>
+              </w:rPr>
+              <w:t>To protect your work by preventing it being copied, redistributed, adapted and put on the internet are some of the example (UK Government, n.d)</w:t>
+            </w:r>
+          </w:p>
+        </w:tc>
+        <w:tc>
+          <w:tcPr>
+            <w:tcW w:w="4394" w:type="dxa"/>
+          </w:tcPr>
+          <w:p>
+            <w:pPr>
+              <w:cnfStyle w:val="000000000000" w:firstRow="0" w:lastRow="0" w:firstColumn="0" w:lastColumn="0" w:oddVBand="0" w:evenVBand="0" w:oddHBand="0" w:evenHBand="0" w:firstRowFirstColumn="0" w:firstRowLastColumn="0" w:lastRowFirstColumn="0" w:lastRowLastColumn="0"/>
+              <w:rPr>
+                <w:sz w:val="20"/>
+                <w:szCs w:val="20"/>
+              </w:rPr>
+            </w:pPr>
+            <w:r>
+              <w:rPr>
+                <w:sz w:val="20"/>
+                <w:szCs w:val="20"/>
+              </w:rPr>
+              <w:t>I will need to make sure the data that I use for past football results is not protected by copyright and can be used.</w:t>
+            </w:r>
+          </w:p>
+        </w:tc>
+        <w:tc>
+          <w:tcPr>
+            <w:tcW w:w="4252" w:type="dxa"/>
+          </w:tcPr>
+          <w:p>
+            <w:pPr>
+              <w:cnfStyle w:val="000000000000" w:firstRow="0" w:lastRow="0" w:firstColumn="0" w:lastColumn="0" w:oddVBand="0" w:evenVBand="0" w:oddHBand="0" w:evenHBand="0" w:firstRowFirstColumn="0" w:firstRowLastColumn="0" w:lastRowFirstColumn="0" w:lastRowLastColumn="0"/>
+              <w:rPr>
+                <w:sz w:val="20"/>
+                <w:szCs w:val="20"/>
+              </w:rPr>
+            </w:pPr>
+            <w:r>
+              <w:rPr>
+                <w:sz w:val="20"/>
+                <w:szCs w:val="20"/>
+              </w:rPr>
+              <w:t xml:space="preserve">I will need to ensure I am able to use the data and not breaking copyright rules. </w:t>
+            </w:r>
+          </w:p>
+        </w:tc>
+      </w:tr>
+      <w:tr>
+        <w:tc>
+          <w:tcPr>
+            <w:cnfStyle w:val="001000000000" w:firstRow="0" w:lastRow="0" w:firstColumn="1" w:lastColumn="0" w:oddVBand="0" w:evenVBand="0" w:oddHBand="0" w:evenHBand="0" w:firstRowFirstColumn="0" w:firstRowLastColumn="0" w:lastRowFirstColumn="0" w:lastRowLastColumn="0"/>
+            <w:tcW w:w="1980" w:type="dxa"/>
+          </w:tcPr>
+          <w:p>
+            <w:pPr>
+              <w:rPr>
+                <w:sz w:val="20"/>
+                <w:szCs w:val="20"/>
+              </w:rPr>
+            </w:pPr>
+            <w:r>
+              <w:rPr>
+                <w:sz w:val="20"/>
+                <w:szCs w:val="20"/>
+              </w:rPr>
+              <w:t>Freedom of Information Act</w:t>
+            </w:r>
+          </w:p>
+        </w:tc>
+        <w:tc>
+          <w:tcPr>
+            <w:tcW w:w="4111" w:type="dxa"/>
+          </w:tcPr>
+          <w:p>
+            <w:pPr>
+              <w:cnfStyle w:val="000000000000" w:firstRow="0" w:lastRow="0" w:firstColumn="0" w:lastColumn="0" w:oddVBand="0" w:evenVBand="0" w:oddHBand="0" w:evenHBand="0" w:firstRowFirstColumn="0" w:firstRowLastColumn="0" w:lastRowFirstColumn="0" w:lastRowLastColumn="0"/>
+              <w:rPr>
+                <w:sz w:val="20"/>
+                <w:szCs w:val="20"/>
+              </w:rPr>
+            </w:pPr>
+            <w:r>
+              <w:rPr>
+                <w:sz w:val="20"/>
+                <w:szCs w:val="20"/>
+              </w:rPr>
+              <w:t>It gives the general public access to certain information on request from the public authorities. The public authorities are also obliged to publish certain information. (ICO, n.d)</w:t>
+            </w:r>
+          </w:p>
+        </w:tc>
+        <w:tc>
+          <w:tcPr>
+            <w:tcW w:w="4394" w:type="dxa"/>
+          </w:tcPr>
+          <w:p>
+            <w:pPr>
+              <w:cnfStyle w:val="000000000000" w:firstRow="0" w:lastRow="0" w:firstColumn="0" w:lastColumn="0" w:oddVBand="0" w:evenVBand="0" w:oddHBand="0" w:evenHBand="0" w:firstRowFirstColumn="0" w:firstRowLastColumn="0" w:lastRowFirstColumn="0" w:lastRowLastColumn="0"/>
+              <w:rPr>
+                <w:sz w:val="20"/>
+                <w:szCs w:val="20"/>
+              </w:rPr>
+            </w:pPr>
+            <w:r>
+              <w:rPr>
+                <w:sz w:val="20"/>
+                <w:szCs w:val="20"/>
+              </w:rPr>
+              <w:t xml:space="preserve">This will not affect my project because I am not working for a public authority </w:t>
+            </w:r>
+            <w:r>
+              <w:rPr>
+                <w:sz w:val="20"/>
+                <w:szCs w:val="20"/>
+              </w:rPr>
+              <w:t>and I don’t</w:t>
+            </w:r>
+            <w:r>
+              <w:rPr>
+                <w:sz w:val="20"/>
+                <w:szCs w:val="20"/>
+              </w:rPr>
+              <w:t xml:space="preserve"> require data from a public authority.</w:t>
+            </w:r>
+          </w:p>
+        </w:tc>
+        <w:tc>
+          <w:tcPr>
+            <w:tcW w:w="4252" w:type="dxa"/>
+          </w:tcPr>
+          <w:p>
+            <w:pPr>
+              <w:cnfStyle w:val="000000000000" w:firstRow="0" w:lastRow="0" w:firstColumn="0" w:lastColumn="0" w:oddVBand="0" w:evenVBand="0" w:oddHBand="0" w:evenHBand="0" w:firstRowFirstColumn="0" w:firstRowLastColumn="0" w:lastRowFirstColumn="0" w:lastRowLastColumn="0"/>
+              <w:rPr>
+                <w:sz w:val="20"/>
+                <w:szCs w:val="20"/>
+              </w:rPr>
+            </w:pPr>
+            <w:r>
+              <w:rPr>
+                <w:sz w:val="20"/>
+                <w:szCs w:val="20"/>
+              </w:rPr>
+              <w:t>My project will be unaffected.</w:t>
+            </w:r>
+          </w:p>
+        </w:tc>
+      </w:tr>
+      <w:tr>
+        <w:tc>
+          <w:tcPr>
+            <w:cnfStyle w:val="001000000000" w:firstRow="0" w:lastRow="0" w:firstColumn="1" w:lastColumn="0" w:oddVBand="0" w:evenVBand="0" w:oddHBand="0" w:evenHBand="0" w:firstRowFirstColumn="0" w:firstRowLastColumn="0" w:lastRowFirstColumn="0" w:lastRowLastColumn="0"/>
+            <w:tcW w:w="1980" w:type="dxa"/>
+          </w:tcPr>
+          <w:p>
+            <w:pPr>
+              <w:rPr>
+                <w:sz w:val="20"/>
+                <w:szCs w:val="20"/>
+              </w:rPr>
+            </w:pPr>
+            <w:r>
+              <w:rPr>
+                <w:sz w:val="20"/>
+                <w:szCs w:val="20"/>
+              </w:rPr>
+              <w:t>Protection from harm</w:t>
+            </w:r>
+          </w:p>
+        </w:tc>
+        <w:tc>
+          <w:tcPr>
+            <w:tcW w:w="4111" w:type="dxa"/>
+          </w:tcPr>
+          <w:p>
+            <w:pPr>
+              <w:cnfStyle w:val="000000000000" w:firstRow="0" w:lastRow="0" w:firstColumn="0" w:lastColumn="0" w:oddVBand="0" w:evenVBand="0" w:oddHBand="0" w:evenHBand="0" w:firstRowFirstColumn="0" w:firstRowLastColumn="0" w:lastRowFirstColumn="0" w:lastRowLastColumn="0"/>
+              <w:rPr>
+                <w:sz w:val="20"/>
+                <w:szCs w:val="20"/>
+              </w:rPr>
+            </w:pPr>
+            <w:r>
+              <w:rPr>
+                <w:sz w:val="20"/>
+                <w:szCs w:val="20"/>
+              </w:rPr>
+              <w:t>Protect participants of studies from any harm, physical or psychological, particular care should be paid to children. (TM470 course team, 2012)</w:t>
+            </w:r>
+          </w:p>
+        </w:tc>
+        <w:tc>
+          <w:tcPr>
+            <w:tcW w:w="4394" w:type="dxa"/>
+          </w:tcPr>
+          <w:p>
+            <w:pPr>
+              <w:cnfStyle w:val="000000000000" w:firstRow="0" w:lastRow="0" w:firstColumn="0" w:lastColumn="0" w:oddVBand="0" w:evenVBand="0" w:oddHBand="0" w:evenHBand="0" w:firstRowFirstColumn="0" w:firstRowLastColumn="0" w:lastRowFirstColumn="0" w:lastRowLastColumn="0"/>
+              <w:rPr>
+                <w:sz w:val="20"/>
+                <w:szCs w:val="20"/>
+              </w:rPr>
+            </w:pPr>
+            <w:r>
+              <w:rPr>
+                <w:sz w:val="20"/>
+                <w:szCs w:val="20"/>
+              </w:rPr>
+              <w:t>This will not affect my project because I’m not using participants.</w:t>
+            </w:r>
+          </w:p>
+        </w:tc>
+        <w:tc>
+          <w:tcPr>
+            <w:tcW w:w="4252" w:type="dxa"/>
+          </w:tcPr>
+          <w:p>
+            <w:pPr>
+              <w:cnfStyle w:val="000000000000" w:firstRow="0" w:lastRow="0" w:firstColumn="0" w:lastColumn="0" w:oddVBand="0" w:evenVBand="0" w:oddHBand="0" w:evenHBand="0" w:firstRowFirstColumn="0" w:firstRowLastColumn="0" w:lastRowFirstColumn="0" w:lastRowLastColumn="0"/>
+              <w:rPr>
+                <w:sz w:val="20"/>
+                <w:szCs w:val="20"/>
+              </w:rPr>
+            </w:pPr>
+            <w:r>
+              <w:rPr>
+                <w:sz w:val="20"/>
+                <w:szCs w:val="20"/>
+              </w:rPr>
+              <w:t>My project will be unaffected.</w:t>
+            </w:r>
+          </w:p>
+        </w:tc>
+      </w:tr>
+      <w:tr>
+        <w:tc>
+          <w:tcPr>
+            <w:cnfStyle w:val="001000000000" w:firstRow="0" w:lastRow="0" w:firstColumn="1" w:lastColumn="0" w:oddVBand="0" w:evenVBand="0" w:oddHBand="0" w:evenHBand="0" w:firstRowFirstColumn="0" w:firstRowLastColumn="0" w:lastRowFirstColumn="0" w:lastRowLastColumn="0"/>
+            <w:tcW w:w="1980" w:type="dxa"/>
+          </w:tcPr>
+          <w:p>
+            <w:pPr>
+              <w:rPr>
+                <w:sz w:val="20"/>
+                <w:szCs w:val="20"/>
+              </w:rPr>
+            </w:pPr>
+            <w:r>
+              <w:rPr>
+                <w:sz w:val="20"/>
+                <w:szCs w:val="20"/>
+              </w:rPr>
+              <w:t>Professional codes of practice and ethics</w:t>
+            </w:r>
+          </w:p>
+        </w:tc>
+        <w:tc>
+          <w:tcPr>
+            <w:tcW w:w="4111" w:type="dxa"/>
+          </w:tcPr>
+          <w:p>
+            <w:pPr>
+              <w:cnfStyle w:val="000000000000" w:firstRow="0" w:lastRow="0" w:firstColumn="0" w:lastColumn="0" w:oddVBand="0" w:evenVBand="0" w:oddHBand="0" w:evenHBand="0" w:firstRowFirstColumn="0" w:firstRowLastColumn="0" w:lastRowFirstColumn="0" w:lastRowLastColumn="0"/>
+              <w:rPr>
+                <w:sz w:val="20"/>
+                <w:szCs w:val="20"/>
+              </w:rPr>
+            </w:pPr>
+            <w:r>
+              <w:rPr>
+                <w:sz w:val="20"/>
+                <w:szCs w:val="20"/>
+              </w:rPr>
+              <w:t xml:space="preserve">This allows participants to understand the purpose of the study, the researchers must state their intentions. </w:t>
+            </w:r>
+            <w:r>
+              <w:rPr>
+                <w:sz w:val="20"/>
+                <w:szCs w:val="20"/>
+              </w:rPr>
+              <w:t>(TM470 course team, 2012)</w:t>
+            </w:r>
+          </w:p>
+        </w:tc>
+        <w:tc>
+          <w:tcPr>
+            <w:tcW w:w="4394" w:type="dxa"/>
+          </w:tcPr>
+          <w:p>
+            <w:pPr>
+              <w:cnfStyle w:val="000000000000" w:firstRow="0" w:lastRow="0" w:firstColumn="0" w:lastColumn="0" w:oddVBand="0" w:evenVBand="0" w:oddHBand="0" w:evenHBand="0" w:firstRowFirstColumn="0" w:firstRowLastColumn="0" w:lastRowFirstColumn="0" w:lastRowLastColumn="0"/>
+              <w:rPr>
+                <w:sz w:val="20"/>
+                <w:szCs w:val="20"/>
+              </w:rPr>
+            </w:pPr>
+            <w:r>
+              <w:rPr>
+                <w:sz w:val="20"/>
+                <w:szCs w:val="20"/>
+              </w:rPr>
+              <w:t>This will not affect my project because I’m not using participants.</w:t>
+            </w:r>
+          </w:p>
+        </w:tc>
+        <w:tc>
+          <w:tcPr>
+            <w:tcW w:w="4252" w:type="dxa"/>
+          </w:tcPr>
+          <w:p>
+            <w:pPr>
+              <w:cnfStyle w:val="000000000000" w:firstRow="0" w:lastRow="0" w:firstColumn="0" w:lastColumn="0" w:oddVBand="0" w:evenVBand="0" w:oddHBand="0" w:evenHBand="0" w:firstRowFirstColumn="0" w:firstRowLastColumn="0" w:lastRowFirstColumn="0" w:lastRowLastColumn="0"/>
+              <w:rPr>
+                <w:sz w:val="20"/>
+                <w:szCs w:val="20"/>
+              </w:rPr>
+            </w:pPr>
+            <w:r>
+              <w:rPr>
+                <w:sz w:val="20"/>
+                <w:szCs w:val="20"/>
+              </w:rPr>
+              <w:t>My project will be unaffected.</w:t>
+            </w:r>
+          </w:p>
+        </w:tc>
+      </w:tr>
+      <w:tr>
+        <w:tc>
+          <w:tcPr>
+            <w:tcW w:w="1980" w:type="dxa"/>
+          </w:tcPr>
+          <w:p>
+            <w:pPr>
               <w:cnfStyle w:val="001000000000" w:firstRow="0" w:lastRow="0" w:firstColumn="1" w:lastColumn="0" w:oddVBand="0" w:evenVBand="0" w:oddHBand="0" w:evenHBand="0" w:firstRowFirstColumn="0" w:firstRowLastColumn="0" w:lastRowFirstColumn="0" w:lastRowLastColumn="0"/>
               <w:rPr>
                 <w:sz w:val="20"/>
@@ -330,7 +781,7 @@
                 <w:sz w:val="20"/>
                 <w:szCs w:val="20"/>
               </w:rPr>
-              <w:t>Computer Misuse Act 1990</w:t>
+              <w:t xml:space="preserve">BCS Code of Conduct </w:t>
             </w:r>
           </w:p>
         </w:tc>
@@ -350,7 +801,7 @@
                 <w:sz w:val="20"/>
                 <w:szCs w:val="20"/>
               </w:rPr>
-              <w:t>The act was brought into place to prevent people gaining unauthorised access to computer material, commonly known as hacking. (UK Government, 1990)</w:t>
+              <w:t>To set out standards across the board for all members of the BCS. An example is having respect for public health, privacy, security and wellbeing of others and the environment. (BCS, June 2019)</w:t>
             </w:r>
           </w:p>
         </w:tc>
@@ -370,520 +821,37 @@
                 <w:sz w:val="20"/>
                 <w:szCs w:val="20"/>
               </w:rPr>
-              <w:t xml:space="preserve">My project will likely not involve connection to the internet. It may do, if I reach my stretch goal to connect to a sports </w:t>
+              <w:t>This will not affect me directly because I’m not a member of the BCS, however, I should try to comply with the standards set out by the BCS</w:t>
+            </w:r>
+            <w:r>
+              <w:rPr>
+                <w:sz w:val="20"/>
+                <w:szCs w:val="20"/>
+              </w:rPr>
+              <w:t xml:space="preserve"> such as honesty with my skillset and acknowledgment to any borrowed source code used in my project.</w:t>
+            </w:r>
+          </w:p>
+        </w:tc>
+        <w:tc>
+          <w:tcPr>
+            <w:tcW w:w="4252" w:type="dxa"/>
+          </w:tcPr>
+          <w:p>
+            <w:pPr>
+              <w:rPr>
+                <w:sz w:val="20"/>
+                <w:szCs w:val="20"/>
+              </w:rPr>
+            </w:pPr>
+            <w:r>
+              <w:rPr>
+                <w:sz w:val="20"/>
+                <w:szCs w:val="20"/>
+              </w:rPr>
+              <w:t>I must ensure that borrowed code is acknowledged and I am not overexaggerating my skillset.</w:t>
             </w:r>
             <w:bookmarkStart w:id="0" w:name="_GoBack"/>
             <w:bookmarkEnd w:id="0"/>
-            <w:r>
-              <w:rPr>
-                <w:sz w:val="20"/>
-                <w:szCs w:val="20"/>
-              </w:rPr>
-              <w:t xml:space="preserve">website for latest fixtures. </w:t>
-            </w:r>
-          </w:p>
-        </w:tc>
-        <w:tc>
-          <w:tcPr>
-            <w:tcW w:w="4252" w:type="dxa"/>
-          </w:tcPr>
-          <w:p>
-            <w:pPr>
-              <w:rPr>
-                <w:sz w:val="20"/>
-                <w:szCs w:val="20"/>
-              </w:rPr>
-            </w:pPr>
-            <w:r>
-              <w:rPr>
-                <w:sz w:val="20"/>
-                <w:szCs w:val="20"/>
-              </w:rPr>
-              <w:t>If I reach my stretch goal for connection to the sports website to get the latest fixtures, I will ensure the connection I have is secure and authorised. It likely will be authorised since the website will be publishing it.</w:t>
-            </w:r>
-          </w:p>
-        </w:tc>
-      </w:tr>
-      <w:tr>
-        <w:tc>
-          <w:tcPr>
-            <w:cnfStyle w:val="001000000000" w:firstRow="0" w:lastRow="0" w:firstColumn="1" w:lastColumn="0" w:oddVBand="0" w:evenVBand="0" w:oddHBand="0" w:evenHBand="0" w:firstRowFirstColumn="0" w:firstRowLastColumn="0" w:lastRowFirstColumn="0" w:lastRowLastColumn="0"/>
-            <w:tcW w:w="1980" w:type="dxa"/>
-          </w:tcPr>
-          <w:p>
-            <w:pPr>
-              <w:rPr>
-                <w:sz w:val="20"/>
-                <w:szCs w:val="20"/>
-              </w:rPr>
-            </w:pPr>
-            <w:r>
-              <w:rPr>
-                <w:sz w:val="20"/>
-                <w:szCs w:val="20"/>
-              </w:rPr>
-              <w:t>Copyright</w:t>
-            </w:r>
-          </w:p>
-        </w:tc>
-        <w:tc>
-          <w:tcPr>
-            <w:tcW w:w="4111" w:type="dxa"/>
-          </w:tcPr>
-          <w:p>
-            <w:pPr>
-              <w:cnfStyle w:val="000000000000" w:firstRow="0" w:lastRow="0" w:firstColumn="0" w:lastColumn="0" w:oddVBand="0" w:evenVBand="0" w:oddHBand="0" w:evenHBand="0" w:firstRowFirstColumn="0" w:firstRowLastColumn="0" w:lastRowFirstColumn="0" w:lastRowLastColumn="0"/>
-              <w:rPr>
-                <w:sz w:val="20"/>
-                <w:szCs w:val="20"/>
-              </w:rPr>
-            </w:pPr>
-            <w:r>
-              <w:rPr>
-                <w:sz w:val="20"/>
-                <w:szCs w:val="20"/>
-              </w:rPr>
-              <w:t xml:space="preserve">To protect your work by preventing it being copied, redistributed, adapted and put on the internet are some of the example (UK Government, </w:t>
-            </w:r>
-            <w:proofErr w:type="spellStart"/>
-            <w:r>
-              <w:rPr>
-                <w:sz w:val="20"/>
-                <w:szCs w:val="20"/>
-              </w:rPr>
-              <w:t>n.d</w:t>
-            </w:r>
-            <w:proofErr w:type="spellEnd"/>
-            <w:r>
-              <w:rPr>
-                <w:sz w:val="20"/>
-                <w:szCs w:val="20"/>
-              </w:rPr>
-              <w:t>)</w:t>
-            </w:r>
-          </w:p>
-        </w:tc>
-        <w:tc>
-          <w:tcPr>
-            <w:tcW w:w="4394" w:type="dxa"/>
-          </w:tcPr>
-          <w:p>
-            <w:pPr>
-              <w:cnfStyle w:val="000000000000" w:firstRow="0" w:lastRow="0" w:firstColumn="0" w:lastColumn="0" w:oddVBand="0" w:evenVBand="0" w:oddHBand="0" w:evenHBand="0" w:firstRowFirstColumn="0" w:firstRowLastColumn="0" w:lastRowFirstColumn="0" w:lastRowLastColumn="0"/>
-              <w:rPr>
-                <w:sz w:val="20"/>
-                <w:szCs w:val="20"/>
-              </w:rPr>
-            </w:pPr>
-            <w:r>
-              <w:rPr>
-                <w:sz w:val="20"/>
-                <w:szCs w:val="20"/>
-              </w:rPr>
-              <w:t>I will need to make sure the data that I use for past football results is not protected by copyright and can be used.</w:t>
-            </w:r>
-          </w:p>
-        </w:tc>
-        <w:tc>
-          <w:tcPr>
-            <w:tcW w:w="4252" w:type="dxa"/>
-          </w:tcPr>
-          <w:p>
-            <w:pPr>
-              <w:cnfStyle w:val="000000000000" w:firstRow="0" w:lastRow="0" w:firstColumn="0" w:lastColumn="0" w:oddVBand="0" w:evenVBand="0" w:oddHBand="0" w:evenHBand="0" w:firstRowFirstColumn="0" w:firstRowLastColumn="0" w:lastRowFirstColumn="0" w:lastRowLastColumn="0"/>
-              <w:rPr>
-                <w:sz w:val="20"/>
-                <w:szCs w:val="20"/>
-              </w:rPr>
-            </w:pPr>
-            <w:r>
-              <w:rPr>
-                <w:sz w:val="20"/>
-                <w:szCs w:val="20"/>
-              </w:rPr>
-              <w:t xml:space="preserve">I will need to ensure I am able to use the data and not breaking copyright rules. </w:t>
-            </w:r>
-          </w:p>
-        </w:tc>
-      </w:tr>
-      <w:tr>
-        <w:tc>
-          <w:tcPr>
-            <w:cnfStyle w:val="001000000000" w:firstRow="0" w:lastRow="0" w:firstColumn="1" w:lastColumn="0" w:oddVBand="0" w:evenVBand="0" w:oddHBand="0" w:evenHBand="0" w:firstRowFirstColumn="0" w:firstRowLastColumn="0" w:lastRowFirstColumn="0" w:lastRowLastColumn="0"/>
-            <w:tcW w:w="1980" w:type="dxa"/>
-          </w:tcPr>
-          <w:p>
-            <w:pPr>
-              <w:rPr>
-                <w:sz w:val="20"/>
-                <w:szCs w:val="20"/>
-              </w:rPr>
-            </w:pPr>
-            <w:r>
-              <w:rPr>
-                <w:sz w:val="20"/>
-                <w:szCs w:val="20"/>
-              </w:rPr>
-              <w:t>Freedom of Information Act</w:t>
-            </w:r>
-          </w:p>
-        </w:tc>
-        <w:tc>
-          <w:tcPr>
-            <w:tcW w:w="4111" w:type="dxa"/>
-          </w:tcPr>
-          <w:p>
-            <w:pPr>
-              <w:cnfStyle w:val="000000000000" w:firstRow="0" w:lastRow="0" w:firstColumn="0" w:lastColumn="0" w:oddVBand="0" w:evenVBand="0" w:oddHBand="0" w:evenHBand="0" w:firstRowFirstColumn="0" w:firstRowLastColumn="0" w:lastRowFirstColumn="0" w:lastRowLastColumn="0"/>
-              <w:rPr>
-                <w:sz w:val="20"/>
-                <w:szCs w:val="20"/>
-              </w:rPr>
-            </w:pPr>
-            <w:r>
-              <w:rPr>
-                <w:sz w:val="20"/>
-                <w:szCs w:val="20"/>
-              </w:rPr>
-              <w:t xml:space="preserve">It gives the general public access to certain information on request from the public authorities. The public authorities are also obliged to publish certain information. (ICO, </w:t>
-            </w:r>
-            <w:proofErr w:type="spellStart"/>
-            <w:r>
-              <w:rPr>
-                <w:sz w:val="20"/>
-                <w:szCs w:val="20"/>
-              </w:rPr>
-              <w:t>n.d</w:t>
-            </w:r>
-            <w:proofErr w:type="spellEnd"/>
-            <w:r>
-              <w:rPr>
-                <w:sz w:val="20"/>
-                <w:szCs w:val="20"/>
-              </w:rPr>
-              <w:t>)</w:t>
-            </w:r>
-          </w:p>
-        </w:tc>
-        <w:tc>
-          <w:tcPr>
-            <w:tcW w:w="4394" w:type="dxa"/>
-          </w:tcPr>
-          <w:p>
-            <w:pPr>
-              <w:cnfStyle w:val="000000000000" w:firstRow="0" w:lastRow="0" w:firstColumn="0" w:lastColumn="0" w:oddVBand="0" w:evenVBand="0" w:oddHBand="0" w:evenHBand="0" w:firstRowFirstColumn="0" w:firstRowLastColumn="0" w:lastRowFirstColumn="0" w:lastRowLastColumn="0"/>
-              <w:rPr>
-                <w:sz w:val="20"/>
-                <w:szCs w:val="20"/>
-              </w:rPr>
-            </w:pPr>
-            <w:r>
-              <w:rPr>
-                <w:sz w:val="20"/>
-                <w:szCs w:val="20"/>
-              </w:rPr>
-              <w:t xml:space="preserve">This will not affect my project because I am not working for a public authority </w:t>
-            </w:r>
-            <w:r>
-              <w:rPr>
-                <w:sz w:val="20"/>
-                <w:szCs w:val="20"/>
-              </w:rPr>
-              <w:t>and I don’t</w:t>
-            </w:r>
-            <w:r>
-              <w:rPr>
-                <w:sz w:val="20"/>
-                <w:szCs w:val="20"/>
-              </w:rPr>
-              <w:t xml:space="preserve"> require data from a public authority.</w:t>
-            </w:r>
-          </w:p>
-        </w:tc>
-        <w:tc>
-          <w:tcPr>
-            <w:tcW w:w="4252" w:type="dxa"/>
-          </w:tcPr>
-          <w:p>
-            <w:pPr>
-              <w:cnfStyle w:val="000000000000" w:firstRow="0" w:lastRow="0" w:firstColumn="0" w:lastColumn="0" w:oddVBand="0" w:evenVBand="0" w:oddHBand="0" w:evenHBand="0" w:firstRowFirstColumn="0" w:firstRowLastColumn="0" w:lastRowFirstColumn="0" w:lastRowLastColumn="0"/>
-              <w:rPr>
-                <w:sz w:val="20"/>
-                <w:szCs w:val="20"/>
-              </w:rPr>
-            </w:pPr>
-            <w:r>
-              <w:rPr>
-                <w:sz w:val="20"/>
-                <w:szCs w:val="20"/>
-              </w:rPr>
-              <w:t>My project will be unaffected.</w:t>
-            </w:r>
-          </w:p>
-        </w:tc>
-      </w:tr>
-      <w:tr>
-        <w:tc>
-          <w:tcPr>
-            <w:cnfStyle w:val="001000000000" w:firstRow="0" w:lastRow="0" w:firstColumn="1" w:lastColumn="0" w:oddVBand="0" w:evenVBand="0" w:oddHBand="0" w:evenHBand="0" w:firstRowFirstColumn="0" w:firstRowLastColumn="0" w:lastRowFirstColumn="0" w:lastRowLastColumn="0"/>
-            <w:tcW w:w="1980" w:type="dxa"/>
-          </w:tcPr>
-          <w:p>
-            <w:pPr>
-              <w:rPr>
-                <w:sz w:val="20"/>
-                <w:szCs w:val="20"/>
-              </w:rPr>
-            </w:pPr>
-            <w:r>
-              <w:rPr>
-                <w:sz w:val="20"/>
-                <w:szCs w:val="20"/>
-              </w:rPr>
-              <w:t>Protection from harm</w:t>
-            </w:r>
-          </w:p>
-        </w:tc>
-        <w:tc>
-          <w:tcPr>
-            <w:tcW w:w="4111" w:type="dxa"/>
-          </w:tcPr>
-          <w:p>
-            <w:pPr>
-              <w:cnfStyle w:val="000000000000" w:firstRow="0" w:lastRow="0" w:firstColumn="0" w:lastColumn="0" w:oddVBand="0" w:evenVBand="0" w:oddHBand="0" w:evenHBand="0" w:firstRowFirstColumn="0" w:firstRowLastColumn="0" w:lastRowFirstColumn="0" w:lastRowLastColumn="0"/>
-              <w:rPr>
-                <w:sz w:val="20"/>
-                <w:szCs w:val="20"/>
-              </w:rPr>
-            </w:pPr>
-            <w:r>
-              <w:rPr>
-                <w:sz w:val="20"/>
-                <w:szCs w:val="20"/>
-              </w:rPr>
-              <w:t>Protect participants of studies from any harm, physical or psychological, particular care should be paid to children. (TM470 course team, 2012)</w:t>
-            </w:r>
-          </w:p>
-        </w:tc>
-        <w:tc>
-          <w:tcPr>
-            <w:tcW w:w="4394" w:type="dxa"/>
-          </w:tcPr>
-          <w:p>
-            <w:pPr>
-              <w:cnfStyle w:val="000000000000" w:firstRow="0" w:lastRow="0" w:firstColumn="0" w:lastColumn="0" w:oddVBand="0" w:evenVBand="0" w:oddHBand="0" w:evenHBand="0" w:firstRowFirstColumn="0" w:firstRowLastColumn="0" w:lastRowFirstColumn="0" w:lastRowLastColumn="0"/>
-              <w:rPr>
-                <w:sz w:val="20"/>
-                <w:szCs w:val="20"/>
-              </w:rPr>
-            </w:pPr>
-            <w:r>
-              <w:rPr>
-                <w:sz w:val="20"/>
-                <w:szCs w:val="20"/>
-              </w:rPr>
-              <w:t>This will not affect my project because I’m not using participants.</w:t>
-            </w:r>
-          </w:p>
-        </w:tc>
-        <w:tc>
-          <w:tcPr>
-            <w:tcW w:w="4252" w:type="dxa"/>
-          </w:tcPr>
-          <w:p>
-            <w:pPr>
-              <w:cnfStyle w:val="000000000000" w:firstRow="0" w:lastRow="0" w:firstColumn="0" w:lastColumn="0" w:oddVBand="0" w:evenVBand="0" w:oddHBand="0" w:evenHBand="0" w:firstRowFirstColumn="0" w:firstRowLastColumn="0" w:lastRowFirstColumn="0" w:lastRowLastColumn="0"/>
-              <w:rPr>
-                <w:sz w:val="20"/>
-                <w:szCs w:val="20"/>
-              </w:rPr>
-            </w:pPr>
-            <w:r>
-              <w:rPr>
-                <w:sz w:val="20"/>
-                <w:szCs w:val="20"/>
-              </w:rPr>
-              <w:t>My project will be unaffected.</w:t>
-            </w:r>
-          </w:p>
-        </w:tc>
-      </w:tr>
-      <w:tr>
-        <w:tc>
-          <w:tcPr>
-            <w:cnfStyle w:val="001000000000" w:firstRow="0" w:lastRow="0" w:firstColumn="1" w:lastColumn="0" w:oddVBand="0" w:evenVBand="0" w:oddHBand="0" w:evenHBand="0" w:firstRowFirstColumn="0" w:firstRowLastColumn="0" w:lastRowFirstColumn="0" w:lastRowLastColumn="0"/>
-            <w:tcW w:w="1980" w:type="dxa"/>
-          </w:tcPr>
-          <w:p>
-            <w:pPr>
-              <w:rPr>
-                <w:sz w:val="20"/>
-                <w:szCs w:val="20"/>
-              </w:rPr>
-            </w:pPr>
-            <w:r>
-              <w:rPr>
-                <w:sz w:val="20"/>
-                <w:szCs w:val="20"/>
-              </w:rPr>
-              <w:t>Professional codes of practice and ethics</w:t>
-            </w:r>
-          </w:p>
-        </w:tc>
-        <w:tc>
-          <w:tcPr>
-            <w:tcW w:w="4111" w:type="dxa"/>
-          </w:tcPr>
-          <w:p>
-            <w:pPr>
-              <w:cnfStyle w:val="000000000000" w:firstRow="0" w:lastRow="0" w:firstColumn="0" w:lastColumn="0" w:oddVBand="0" w:evenVBand="0" w:oddHBand="0" w:evenHBand="0" w:firstRowFirstColumn="0" w:firstRowLastColumn="0" w:lastRowFirstColumn="0" w:lastRowLastColumn="0"/>
-              <w:rPr>
-                <w:sz w:val="20"/>
-                <w:szCs w:val="20"/>
-              </w:rPr>
-            </w:pPr>
-            <w:r>
-              <w:rPr>
-                <w:sz w:val="20"/>
-                <w:szCs w:val="20"/>
-              </w:rPr>
-              <w:t xml:space="preserve">This allows participants to understand the purpose of the study, the researchers must state their intentions. </w:t>
-            </w:r>
-            <w:r>
-              <w:rPr>
-                <w:sz w:val="20"/>
-                <w:szCs w:val="20"/>
-              </w:rPr>
-              <w:t>(TM470 course team, 2012)</w:t>
-            </w:r>
-          </w:p>
-        </w:tc>
-        <w:tc>
-          <w:tcPr>
-            <w:tcW w:w="4394" w:type="dxa"/>
-          </w:tcPr>
-          <w:p>
-            <w:pPr>
-              <w:cnfStyle w:val="000000000000" w:firstRow="0" w:lastRow="0" w:firstColumn="0" w:lastColumn="0" w:oddVBand="0" w:evenVBand="0" w:oddHBand="0" w:evenHBand="0" w:firstRowFirstColumn="0" w:firstRowLastColumn="0" w:lastRowFirstColumn="0" w:lastRowLastColumn="0"/>
-              <w:rPr>
-                <w:sz w:val="20"/>
-                <w:szCs w:val="20"/>
-              </w:rPr>
-            </w:pPr>
-            <w:r>
-              <w:rPr>
-                <w:sz w:val="20"/>
-                <w:szCs w:val="20"/>
-              </w:rPr>
-              <w:t>This will not affect my project because I’m not using participants.</w:t>
-            </w:r>
-          </w:p>
-        </w:tc>
-        <w:tc>
-          <w:tcPr>
-            <w:tcW w:w="4252" w:type="dxa"/>
-          </w:tcPr>
-          <w:p>
-            <w:pPr>
-              <w:cnfStyle w:val="000000000000" w:firstRow="0" w:lastRow="0" w:firstColumn="0" w:lastColumn="0" w:oddVBand="0" w:evenVBand="0" w:oddHBand="0" w:evenHBand="0" w:firstRowFirstColumn="0" w:firstRowLastColumn="0" w:lastRowFirstColumn="0" w:lastRowLastColumn="0"/>
-              <w:rPr>
-                <w:sz w:val="20"/>
-                <w:szCs w:val="20"/>
-              </w:rPr>
-            </w:pPr>
-            <w:r>
-              <w:rPr>
-                <w:sz w:val="20"/>
-                <w:szCs w:val="20"/>
-              </w:rPr>
-              <w:t>My project will be unaffected.</w:t>
-            </w:r>
-          </w:p>
-        </w:tc>
-      </w:tr>
-      <w:tr>
-        <w:tc>
-          <w:tcPr>
-            <w:cnfStyle w:val="001000000000" w:firstRow="0" w:lastRow="0" w:firstColumn="1" w:lastColumn="0" w:oddVBand="0" w:evenVBand="0" w:oddHBand="0" w:evenHBand="0" w:firstRowFirstColumn="0" w:firstRowLastColumn="0" w:lastRowFirstColumn="0" w:lastRowLastColumn="0"/>
-            <w:tcW w:w="1980" w:type="dxa"/>
-          </w:tcPr>
-          <w:p>
-            <w:pPr>
-              <w:rPr>
-                <w:sz w:val="20"/>
-                <w:szCs w:val="20"/>
-              </w:rPr>
-            </w:pPr>
-            <w:r>
-              <w:rPr>
-                <w:sz w:val="20"/>
-                <w:szCs w:val="20"/>
-              </w:rPr>
-              <w:t xml:space="preserve">BCS Code of Conduct </w:t>
-            </w:r>
-          </w:p>
-        </w:tc>
-        <w:tc>
-          <w:tcPr>
-            <w:tcW w:w="4111" w:type="dxa"/>
-          </w:tcPr>
-          <w:p>
-            <w:pPr>
-              <w:cnfStyle w:val="000000000000" w:firstRow="0" w:lastRow="0" w:firstColumn="0" w:lastColumn="0" w:oddVBand="0" w:evenVBand="0" w:oddHBand="0" w:evenHBand="0" w:firstRowFirstColumn="0" w:firstRowLastColumn="0" w:lastRowFirstColumn="0" w:lastRowLastColumn="0"/>
-              <w:rPr>
-                <w:sz w:val="20"/>
-                <w:szCs w:val="20"/>
-              </w:rPr>
-            </w:pPr>
-            <w:r>
-              <w:rPr>
-                <w:sz w:val="20"/>
-                <w:szCs w:val="20"/>
-              </w:rPr>
-              <w:t>To set out standards across the board for all members of the BCS. An example is having respect for public health, privacy, security and wellbeing of others and the environment. (BCS, June 2019)</w:t>
-            </w:r>
-          </w:p>
-        </w:tc>
-        <w:tc>
-          <w:tcPr>
-            <w:tcW w:w="4394" w:type="dxa"/>
-          </w:tcPr>
-          <w:p>
-            <w:pPr>
-              <w:cnfStyle w:val="000000000000" w:firstRow="0" w:lastRow="0" w:firstColumn="0" w:lastColumn="0" w:oddVBand="0" w:evenVBand="0" w:oddHBand="0" w:evenHBand="0" w:firstRowFirstColumn="0" w:firstRowLastColumn="0" w:lastRowFirstColumn="0" w:lastRowLastColumn="0"/>
-              <w:rPr>
-                <w:sz w:val="20"/>
-                <w:szCs w:val="20"/>
-              </w:rPr>
-            </w:pPr>
-            <w:r>
-              <w:rPr>
-                <w:sz w:val="20"/>
-                <w:szCs w:val="20"/>
-              </w:rPr>
-              <w:t>This will not affect me directly because I’m not a member of the BCS, however, I should try to comply with the standards set out by the BCS.</w:t>
-            </w:r>
-          </w:p>
-        </w:tc>
-        <w:tc>
-          <w:tcPr>
-            <w:tcW w:w="4252" w:type="dxa"/>
-          </w:tcPr>
-          <w:p>
-            <w:pPr>
-              <w:cnfStyle w:val="000000000000" w:firstRow="0" w:lastRow="0" w:firstColumn="0" w:lastColumn="0" w:oddVBand="0" w:evenVBand="0" w:oddHBand="0" w:evenHBand="0" w:firstRowFirstColumn="0" w:firstRowLastColumn="0" w:lastRowFirstColumn="0" w:lastRowLastColumn="0"/>
-              <w:rPr>
-                <w:sz w:val="20"/>
-                <w:szCs w:val="20"/>
-              </w:rPr>
-            </w:pPr>
-            <w:r>
-              <w:rPr>
-                <w:sz w:val="20"/>
-                <w:szCs w:val="20"/>
-              </w:rPr>
-              <w:t>I should try to ensure I comply with the BCS standards</w:t>
-            </w:r>
           </w:p>
         </w:tc>
       </w:tr>
@@ -1078,23 +1046,7 @@
           <w:sz w:val="20"/>
           <w:szCs w:val="20"/>
         </w:rPr>
-        <w:t>UK Government (</w:t>
-      </w:r>
-      <w:proofErr w:type="spellStart"/>
-      <w:r>
-        <w:rPr>
-          <w:sz w:val="20"/>
-          <w:szCs w:val="20"/>
-        </w:rPr>
-        <w:t>n.d</w:t>
-      </w:r>
-      <w:proofErr w:type="spellEnd"/>
-      <w:r>
-        <w:rPr>
-          <w:sz w:val="20"/>
-          <w:szCs w:val="20"/>
-        </w:rPr>
-        <w:t xml:space="preserve">) </w:t>
+        <w:t xml:space="preserve">UK Government (n.d) </w:t>
       </w:r>
       <w:r>
         <w:rPr>
@@ -1150,23 +1102,7 @@
           <w:sz w:val="20"/>
           <w:szCs w:val="20"/>
         </w:rPr>
-        <w:t>Information Commissioner’s Office (ICO) (</w:t>
-      </w:r>
-      <w:proofErr w:type="spellStart"/>
-      <w:r>
-        <w:rPr>
-          <w:sz w:val="20"/>
-          <w:szCs w:val="20"/>
-        </w:rPr>
-        <w:t>n.d</w:t>
-      </w:r>
-      <w:proofErr w:type="spellEnd"/>
-      <w:r>
-        <w:rPr>
-          <w:sz w:val="20"/>
-          <w:szCs w:val="20"/>
-        </w:rPr>
-        <w:t xml:space="preserve">) </w:t>
+        <w:t xml:space="preserve">Information Commissioner’s Office (ICO) (n.d) </w:t>
       </w:r>
       <w:r>
         <w:rPr>
@@ -1470,6 +1406,7 @@
     <w:lsdException w:name="HTML Sample" w:semiHidden="1" w:unhideWhenUsed="1"/>
     <w:lsdException w:name="HTML Typewriter" w:semiHidden="1" w:unhideWhenUsed="1"/>
     <w:lsdException w:name="HTML Variable" w:semiHidden="1" w:unhideWhenUsed="1"/>
+    <w:lsdException w:name="Normal Table" w:semiHidden="1" w:unhideWhenUsed="1"/>
     <w:lsdException w:name="annotation subject" w:semiHidden="1" w:unhideWhenUsed="1"/>
     <w:lsdException w:name="No List" w:semiHidden="1" w:unhideWhenUsed="1"/>
     <w:lsdException w:name="Outline List 1" w:semiHidden="1" w:unhideWhenUsed="1"/>
@@ -1515,9 +1452,11 @@
     <w:lsdException w:name="Table Subtle 1" w:semiHidden="1" w:unhideWhenUsed="1"/>
     <w:lsdException w:name="Table Subtle 2" w:semiHidden="1" w:unhideWhenUsed="1"/>
     <w:lsdException w:name="Table Web 1" w:semiHidden="1" w:unhideWhenUsed="1"/>
+    <w:lsdException w:name="Table Web 2" w:semiHidden="1" w:unhideWhenUsed="1"/>
     <w:lsdException w:name="Table Web 3" w:semiHidden="1" w:unhideWhenUsed="1"/>
     <w:lsdException w:name="Balloon Text" w:semiHidden="1" w:unhideWhenUsed="1"/>
     <w:lsdException w:name="Table Grid" w:uiPriority="39"/>
+    <w:lsdException w:name="Table Theme" w:semiHidden="1" w:unhideWhenUsed="1"/>
     <w:lsdException w:name="Placeholder Text" w:semiHidden="1"/>
     <w:lsdException w:name="No Spacing" w:uiPriority="1" w:qFormat="1"/>
     <w:lsdException w:name="Light Shading" w:uiPriority="60"/>

</xml_diff>